<commit_message>
Update 3rd kup theory
</commit_message>
<xml_diff>
--- a/members-info/cheat-sheets/editable/3rd-kup-Theory-Summary.docx
+++ b/members-info/cheat-sheets/editable/3rd-kup-Theory-Summary.docx
@@ -1042,6 +1042,8 @@
               </w:rPr>
               <w:t>.</w:t>
             </w:r>
+            <w:bookmarkStart w:id="0" w:name="_GoBack"/>
+            <w:bookmarkEnd w:id="0"/>
           </w:p>
         </w:tc>
         <w:tc>
@@ -1095,7 +1097,7 @@
       <w:tr>
         <w:trPr>
           <w:cantSplit/>
-          <w:trHeight w:val="3436"/>
+          <w:trHeight w:val="4765"/>
         </w:trPr>
         <w:tc>
           <w:tcPr>
@@ -1735,15 +1737,7 @@
                 <w:sz w:val="20"/>
                 <w:szCs w:val="20"/>
               </w:rPr>
-              <w:t>Backfist side-back strike</w:t>
-            </w:r>
-            <w:r>
-              <w:rPr>
-                <w:rFonts w:asciiTheme="majorEastAsia" w:eastAsiaTheme="majorEastAsia" w:hAnsiTheme="majorEastAsia"/>
-                <w:sz w:val="20"/>
-                <w:szCs w:val="20"/>
-              </w:rPr>
-              <w:t xml:space="preserve"> – Dung </w:t>
+              <w:t xml:space="preserve">Backfist side-back strike – Dung </w:t>
             </w:r>
             <w:proofErr w:type="spellStart"/>
             <w:r>
@@ -2157,8 +2151,948 @@
               </w:rPr>
               <w:t>dongjak</w:t>
             </w:r>
-            <w:bookmarkStart w:id="0" w:name="_GoBack"/>
-            <w:bookmarkEnd w:id="0"/>
+            <w:proofErr w:type="spellEnd"/>
+          </w:p>
+        </w:tc>
+      </w:tr>
+      <w:tr>
+        <w:trPr>
+          <w:cantSplit/>
+          <w:trHeight w:val="3436"/>
+        </w:trPr>
+        <w:tc>
+          <w:tcPr>
+            <w:tcW w:w="4390" w:type="dxa"/>
+            <w:vAlign w:val="center"/>
+          </w:tcPr>
+          <w:p>
+            <w:pPr>
+              <w:rPr>
+                <w:rFonts w:asciiTheme="majorEastAsia" w:eastAsiaTheme="majorEastAsia" w:hAnsiTheme="majorEastAsia"/>
+                <w:b/>
+                <w:sz w:val="20"/>
+                <w:szCs w:val="20"/>
+              </w:rPr>
+            </w:pPr>
+            <w:r>
+              <w:rPr>
+                <w:rFonts w:asciiTheme="majorEastAsia" w:eastAsiaTheme="majorEastAsia" w:hAnsiTheme="majorEastAsia"/>
+                <w:b/>
+                <w:sz w:val="20"/>
+                <w:szCs w:val="20"/>
+              </w:rPr>
+              <w:t>New Movements (from Hwa-Rang)</w:t>
+            </w:r>
+          </w:p>
+          <w:p>
+            <w:pPr>
+              <w:pStyle w:val="ListParagraph"/>
+              <w:numPr>
+                <w:ilvl w:val="0"/>
+                <w:numId w:val="24"/>
+              </w:numPr>
+              <w:rPr>
+                <w:rFonts w:asciiTheme="majorEastAsia" w:eastAsiaTheme="majorEastAsia" w:hAnsiTheme="majorEastAsia"/>
+                <w:sz w:val="20"/>
+                <w:szCs w:val="20"/>
+              </w:rPr>
+            </w:pPr>
+            <w:r>
+              <w:rPr>
+                <w:rFonts w:asciiTheme="majorEastAsia" w:eastAsiaTheme="majorEastAsia" w:hAnsiTheme="majorEastAsia"/>
+                <w:sz w:val="20"/>
+                <w:szCs w:val="20"/>
+              </w:rPr>
+              <w:t>L-stance upward punch</w:t>
+            </w:r>
+            <w:r>
+              <w:rPr>
+                <w:rFonts w:asciiTheme="majorEastAsia" w:eastAsiaTheme="majorEastAsia" w:hAnsiTheme="majorEastAsia"/>
+                <w:sz w:val="20"/>
+                <w:szCs w:val="20"/>
+              </w:rPr>
+              <w:t xml:space="preserve"> – </w:t>
+            </w:r>
+            <w:proofErr w:type="spellStart"/>
+            <w:r>
+              <w:rPr>
+                <w:rFonts w:asciiTheme="majorEastAsia" w:eastAsiaTheme="majorEastAsia" w:hAnsiTheme="majorEastAsia"/>
+                <w:sz w:val="20"/>
+                <w:szCs w:val="20"/>
+              </w:rPr>
+              <w:t>Niunja</w:t>
+            </w:r>
+            <w:proofErr w:type="spellEnd"/>
+            <w:r>
+              <w:rPr>
+                <w:rFonts w:asciiTheme="majorEastAsia" w:eastAsiaTheme="majorEastAsia" w:hAnsiTheme="majorEastAsia"/>
+                <w:sz w:val="20"/>
+                <w:szCs w:val="20"/>
+              </w:rPr>
+              <w:t xml:space="preserve"> so </w:t>
+            </w:r>
+            <w:proofErr w:type="spellStart"/>
+            <w:r>
+              <w:rPr>
+                <w:rFonts w:asciiTheme="majorEastAsia" w:eastAsiaTheme="majorEastAsia" w:hAnsiTheme="majorEastAsia"/>
+                <w:sz w:val="20"/>
+                <w:szCs w:val="20"/>
+              </w:rPr>
+              <w:t>ollyo</w:t>
+            </w:r>
+            <w:proofErr w:type="spellEnd"/>
+            <w:r>
+              <w:rPr>
+                <w:rFonts w:asciiTheme="majorEastAsia" w:eastAsiaTheme="majorEastAsia" w:hAnsiTheme="majorEastAsia"/>
+                <w:sz w:val="20"/>
+                <w:szCs w:val="20"/>
+              </w:rPr>
+              <w:t xml:space="preserve"> </w:t>
+            </w:r>
+            <w:proofErr w:type="spellStart"/>
+            <w:r>
+              <w:rPr>
+                <w:rFonts w:asciiTheme="majorEastAsia" w:eastAsiaTheme="majorEastAsia" w:hAnsiTheme="majorEastAsia"/>
+                <w:sz w:val="20"/>
+                <w:szCs w:val="20"/>
+              </w:rPr>
+              <w:t>jirugi</w:t>
+            </w:r>
+            <w:proofErr w:type="spellEnd"/>
+          </w:p>
+          <w:p>
+            <w:pPr>
+              <w:pStyle w:val="ListParagraph"/>
+              <w:numPr>
+                <w:ilvl w:val="0"/>
+                <w:numId w:val="24"/>
+              </w:numPr>
+              <w:rPr>
+                <w:rFonts w:asciiTheme="majorEastAsia" w:eastAsiaTheme="majorEastAsia" w:hAnsiTheme="majorEastAsia"/>
+                <w:sz w:val="20"/>
+                <w:szCs w:val="20"/>
+              </w:rPr>
+            </w:pPr>
+            <w:r>
+              <w:rPr>
+                <w:rFonts w:asciiTheme="majorEastAsia" w:eastAsiaTheme="majorEastAsia" w:hAnsiTheme="majorEastAsia"/>
+                <w:sz w:val="20"/>
+                <w:szCs w:val="20"/>
+              </w:rPr>
+              <w:t xml:space="preserve">L-stance yop </w:t>
+            </w:r>
+            <w:proofErr w:type="spellStart"/>
+            <w:r>
+              <w:rPr>
+                <w:rFonts w:asciiTheme="majorEastAsia" w:eastAsiaTheme="majorEastAsia" w:hAnsiTheme="majorEastAsia"/>
+                <w:sz w:val="20"/>
+                <w:szCs w:val="20"/>
+              </w:rPr>
+              <w:t>palkup</w:t>
+            </w:r>
+            <w:proofErr w:type="spellEnd"/>
+            <w:r>
+              <w:rPr>
+                <w:rFonts w:asciiTheme="majorEastAsia" w:eastAsiaTheme="majorEastAsia" w:hAnsiTheme="majorEastAsia"/>
+                <w:sz w:val="20"/>
+                <w:szCs w:val="20"/>
+              </w:rPr>
+              <w:t xml:space="preserve"> </w:t>
+            </w:r>
+            <w:proofErr w:type="spellStart"/>
+            <w:r>
+              <w:rPr>
+                <w:rFonts w:asciiTheme="majorEastAsia" w:eastAsiaTheme="majorEastAsia" w:hAnsiTheme="majorEastAsia"/>
+                <w:sz w:val="20"/>
+                <w:szCs w:val="20"/>
+              </w:rPr>
+              <w:t>tulgi</w:t>
+            </w:r>
+            <w:proofErr w:type="spellEnd"/>
+            <w:r>
+              <w:rPr>
+                <w:rFonts w:asciiTheme="majorEastAsia" w:eastAsiaTheme="majorEastAsia" w:hAnsiTheme="majorEastAsia"/>
+                <w:sz w:val="20"/>
+                <w:szCs w:val="20"/>
+              </w:rPr>
+              <w:t xml:space="preserve"> – </w:t>
+            </w:r>
+            <w:proofErr w:type="spellStart"/>
+            <w:r>
+              <w:rPr>
+                <w:rFonts w:asciiTheme="majorEastAsia" w:eastAsiaTheme="majorEastAsia" w:hAnsiTheme="majorEastAsia"/>
+                <w:sz w:val="20"/>
+                <w:szCs w:val="20"/>
+              </w:rPr>
+              <w:t>Niunja</w:t>
+            </w:r>
+            <w:proofErr w:type="spellEnd"/>
+            <w:r>
+              <w:rPr>
+                <w:rFonts w:asciiTheme="majorEastAsia" w:eastAsiaTheme="majorEastAsia" w:hAnsiTheme="majorEastAsia"/>
+                <w:sz w:val="20"/>
+                <w:szCs w:val="20"/>
+              </w:rPr>
+              <w:t xml:space="preserve"> so side elbow thrust</w:t>
+            </w:r>
+          </w:p>
+          <w:p>
+            <w:pPr>
+              <w:pStyle w:val="ListParagraph"/>
+              <w:numPr>
+                <w:ilvl w:val="0"/>
+                <w:numId w:val="24"/>
+              </w:numPr>
+              <w:rPr>
+                <w:rFonts w:asciiTheme="majorEastAsia" w:eastAsiaTheme="majorEastAsia" w:hAnsiTheme="majorEastAsia"/>
+                <w:sz w:val="20"/>
+                <w:szCs w:val="20"/>
+              </w:rPr>
+            </w:pPr>
+            <w:r>
+              <w:rPr>
+                <w:rFonts w:asciiTheme="majorEastAsia" w:eastAsiaTheme="majorEastAsia" w:hAnsiTheme="majorEastAsia"/>
+                <w:sz w:val="20"/>
+                <w:szCs w:val="20"/>
+              </w:rPr>
+              <w:t xml:space="preserve">Close stance outer forearm high side front block – </w:t>
+            </w:r>
+            <w:r>
+              <w:rPr>
+                <w:rFonts w:asciiTheme="majorEastAsia" w:eastAsiaTheme="majorEastAsia" w:hAnsiTheme="majorEastAsia"/>
+                <w:sz w:val="20"/>
+                <w:szCs w:val="20"/>
+              </w:rPr>
+              <w:t>Moa</w:t>
+            </w:r>
+            <w:r>
+              <w:rPr>
+                <w:rFonts w:asciiTheme="majorEastAsia" w:eastAsiaTheme="majorEastAsia" w:hAnsiTheme="majorEastAsia"/>
+                <w:sz w:val="20"/>
+                <w:szCs w:val="20"/>
+              </w:rPr>
+              <w:t xml:space="preserve"> </w:t>
+            </w:r>
+            <w:r>
+              <w:rPr>
+                <w:rFonts w:asciiTheme="majorEastAsia" w:eastAsiaTheme="majorEastAsia" w:hAnsiTheme="majorEastAsia"/>
+                <w:sz w:val="20"/>
+                <w:szCs w:val="20"/>
+              </w:rPr>
+              <w:t xml:space="preserve">so </w:t>
+            </w:r>
+            <w:proofErr w:type="gramStart"/>
+            <w:r>
+              <w:rPr>
+                <w:rFonts w:asciiTheme="majorEastAsia" w:eastAsiaTheme="majorEastAsia" w:hAnsiTheme="majorEastAsia"/>
+                <w:sz w:val="20"/>
+                <w:szCs w:val="20"/>
+              </w:rPr>
+              <w:t>an</w:t>
+            </w:r>
+            <w:proofErr w:type="gramEnd"/>
+            <w:r>
+              <w:rPr>
+                <w:rFonts w:asciiTheme="majorEastAsia" w:eastAsiaTheme="majorEastAsia" w:hAnsiTheme="majorEastAsia"/>
+                <w:sz w:val="20"/>
+                <w:szCs w:val="20"/>
+              </w:rPr>
+              <w:t xml:space="preserve"> </w:t>
+            </w:r>
+            <w:proofErr w:type="spellStart"/>
+            <w:r>
+              <w:rPr>
+                <w:rFonts w:asciiTheme="majorEastAsia" w:eastAsiaTheme="majorEastAsia" w:hAnsiTheme="majorEastAsia"/>
+                <w:sz w:val="20"/>
+                <w:szCs w:val="20"/>
+              </w:rPr>
+              <w:t>palmok</w:t>
+            </w:r>
+            <w:proofErr w:type="spellEnd"/>
+            <w:r>
+              <w:rPr>
+                <w:rFonts w:asciiTheme="majorEastAsia" w:eastAsiaTheme="majorEastAsia" w:hAnsiTheme="majorEastAsia"/>
+                <w:sz w:val="20"/>
+                <w:szCs w:val="20"/>
+              </w:rPr>
+              <w:t xml:space="preserve"> </w:t>
+            </w:r>
+            <w:proofErr w:type="spellStart"/>
+            <w:r>
+              <w:rPr>
+                <w:rFonts w:asciiTheme="majorEastAsia" w:eastAsiaTheme="majorEastAsia" w:hAnsiTheme="majorEastAsia"/>
+                <w:sz w:val="20"/>
+                <w:szCs w:val="20"/>
+              </w:rPr>
+              <w:t>nopunde</w:t>
+            </w:r>
+            <w:proofErr w:type="spellEnd"/>
+            <w:r>
+              <w:rPr>
+                <w:rFonts w:asciiTheme="majorEastAsia" w:eastAsiaTheme="majorEastAsia" w:hAnsiTheme="majorEastAsia"/>
+                <w:sz w:val="20"/>
+                <w:szCs w:val="20"/>
+              </w:rPr>
+              <w:t xml:space="preserve"> </w:t>
+            </w:r>
+            <w:proofErr w:type="spellStart"/>
+            <w:r>
+              <w:rPr>
+                <w:rFonts w:asciiTheme="majorEastAsia" w:eastAsiaTheme="majorEastAsia" w:hAnsiTheme="majorEastAsia"/>
+                <w:sz w:val="20"/>
+                <w:szCs w:val="20"/>
+              </w:rPr>
+              <w:t>yobap</w:t>
+            </w:r>
+            <w:proofErr w:type="spellEnd"/>
+            <w:r>
+              <w:rPr>
+                <w:rFonts w:asciiTheme="majorEastAsia" w:eastAsiaTheme="majorEastAsia" w:hAnsiTheme="majorEastAsia"/>
+                <w:sz w:val="20"/>
+                <w:szCs w:val="20"/>
+              </w:rPr>
+              <w:t xml:space="preserve"> </w:t>
+            </w:r>
+            <w:proofErr w:type="spellStart"/>
+            <w:r>
+              <w:rPr>
+                <w:rFonts w:asciiTheme="majorEastAsia" w:eastAsiaTheme="majorEastAsia" w:hAnsiTheme="majorEastAsia"/>
+                <w:sz w:val="20"/>
+                <w:szCs w:val="20"/>
+              </w:rPr>
+              <w:t>makgi</w:t>
+            </w:r>
+            <w:proofErr w:type="spellEnd"/>
+          </w:p>
+          <w:p>
+            <w:pPr>
+              <w:pStyle w:val="ListParagraph"/>
+              <w:numPr>
+                <w:ilvl w:val="0"/>
+                <w:numId w:val="24"/>
+              </w:numPr>
+              <w:rPr>
+                <w:rFonts w:asciiTheme="majorEastAsia" w:eastAsiaTheme="majorEastAsia" w:hAnsiTheme="majorEastAsia"/>
+                <w:sz w:val="20"/>
+                <w:szCs w:val="20"/>
+              </w:rPr>
+            </w:pPr>
+            <w:r>
+              <w:rPr>
+                <w:rFonts w:asciiTheme="majorEastAsia" w:eastAsiaTheme="majorEastAsia" w:hAnsiTheme="majorEastAsia"/>
+                <w:sz w:val="20"/>
+                <w:szCs w:val="20"/>
+              </w:rPr>
+              <w:t xml:space="preserve">Sitting stance palm pushing block – </w:t>
+            </w:r>
+            <w:proofErr w:type="spellStart"/>
+            <w:r>
+              <w:rPr>
+                <w:rFonts w:asciiTheme="majorEastAsia" w:eastAsiaTheme="majorEastAsia" w:hAnsiTheme="majorEastAsia"/>
+                <w:sz w:val="20"/>
+                <w:szCs w:val="20"/>
+              </w:rPr>
+              <w:t>Annun</w:t>
+            </w:r>
+            <w:proofErr w:type="spellEnd"/>
+            <w:r>
+              <w:rPr>
+                <w:rFonts w:asciiTheme="majorEastAsia" w:eastAsiaTheme="majorEastAsia" w:hAnsiTheme="majorEastAsia"/>
+                <w:sz w:val="20"/>
+                <w:szCs w:val="20"/>
+              </w:rPr>
+              <w:t xml:space="preserve"> so </w:t>
+            </w:r>
+            <w:proofErr w:type="spellStart"/>
+            <w:r>
+              <w:rPr>
+                <w:rFonts w:asciiTheme="majorEastAsia" w:eastAsiaTheme="majorEastAsia" w:hAnsiTheme="majorEastAsia"/>
+                <w:sz w:val="20"/>
+                <w:szCs w:val="20"/>
+              </w:rPr>
+              <w:t>sonbadak</w:t>
+            </w:r>
+            <w:proofErr w:type="spellEnd"/>
+            <w:r>
+              <w:rPr>
+                <w:rFonts w:asciiTheme="majorEastAsia" w:eastAsiaTheme="majorEastAsia" w:hAnsiTheme="majorEastAsia"/>
+                <w:sz w:val="20"/>
+                <w:szCs w:val="20"/>
+              </w:rPr>
+              <w:t xml:space="preserve"> </w:t>
+            </w:r>
+            <w:proofErr w:type="spellStart"/>
+            <w:r>
+              <w:rPr>
+                <w:rFonts w:asciiTheme="majorEastAsia" w:eastAsiaTheme="majorEastAsia" w:hAnsiTheme="majorEastAsia"/>
+                <w:sz w:val="20"/>
+                <w:szCs w:val="20"/>
+              </w:rPr>
+              <w:t>miro</w:t>
+            </w:r>
+            <w:proofErr w:type="spellEnd"/>
+            <w:r>
+              <w:rPr>
+                <w:rFonts w:asciiTheme="majorEastAsia" w:eastAsiaTheme="majorEastAsia" w:hAnsiTheme="majorEastAsia"/>
+                <w:sz w:val="20"/>
+                <w:szCs w:val="20"/>
+              </w:rPr>
+              <w:t xml:space="preserve"> </w:t>
+            </w:r>
+            <w:proofErr w:type="spellStart"/>
+            <w:r>
+              <w:rPr>
+                <w:rFonts w:asciiTheme="majorEastAsia" w:eastAsiaTheme="majorEastAsia" w:hAnsiTheme="majorEastAsia"/>
+                <w:sz w:val="20"/>
+                <w:szCs w:val="20"/>
+              </w:rPr>
+              <w:t>makgi</w:t>
+            </w:r>
+            <w:proofErr w:type="spellEnd"/>
+          </w:p>
+          <w:p>
+            <w:pPr>
+              <w:pStyle w:val="ListParagraph"/>
+              <w:numPr>
+                <w:ilvl w:val="0"/>
+                <w:numId w:val="24"/>
+              </w:numPr>
+              <w:rPr>
+                <w:rFonts w:asciiTheme="majorEastAsia" w:eastAsiaTheme="majorEastAsia" w:hAnsiTheme="majorEastAsia"/>
+                <w:sz w:val="20"/>
+                <w:szCs w:val="20"/>
+              </w:rPr>
+            </w:pPr>
+            <w:r>
+              <w:rPr>
+                <w:rFonts w:asciiTheme="majorEastAsia" w:eastAsiaTheme="majorEastAsia" w:hAnsiTheme="majorEastAsia"/>
+                <w:sz w:val="20"/>
+                <w:szCs w:val="20"/>
+              </w:rPr>
+              <w:t xml:space="preserve">Vertical stance knife-hand downward strike – </w:t>
+            </w:r>
+            <w:proofErr w:type="spellStart"/>
+            <w:r>
+              <w:rPr>
+                <w:rFonts w:asciiTheme="majorEastAsia" w:eastAsiaTheme="majorEastAsia" w:hAnsiTheme="majorEastAsia"/>
+                <w:sz w:val="20"/>
+                <w:szCs w:val="20"/>
+              </w:rPr>
+              <w:t>Soojik</w:t>
+            </w:r>
+            <w:proofErr w:type="spellEnd"/>
+            <w:r>
+              <w:rPr>
+                <w:rFonts w:asciiTheme="majorEastAsia" w:eastAsiaTheme="majorEastAsia" w:hAnsiTheme="majorEastAsia"/>
+                <w:sz w:val="20"/>
+                <w:szCs w:val="20"/>
+              </w:rPr>
+              <w:t xml:space="preserve"> so </w:t>
+            </w:r>
+            <w:proofErr w:type="spellStart"/>
+            <w:r>
+              <w:rPr>
+                <w:rFonts w:asciiTheme="majorEastAsia" w:eastAsiaTheme="majorEastAsia" w:hAnsiTheme="majorEastAsia"/>
+                <w:sz w:val="20"/>
+                <w:szCs w:val="20"/>
+              </w:rPr>
+              <w:t>sonkal</w:t>
+            </w:r>
+            <w:proofErr w:type="spellEnd"/>
+            <w:r>
+              <w:rPr>
+                <w:rFonts w:asciiTheme="majorEastAsia" w:eastAsiaTheme="majorEastAsia" w:hAnsiTheme="majorEastAsia"/>
+                <w:sz w:val="20"/>
+                <w:szCs w:val="20"/>
+              </w:rPr>
+              <w:t xml:space="preserve"> </w:t>
+            </w:r>
+            <w:proofErr w:type="spellStart"/>
+            <w:r>
+              <w:rPr>
+                <w:rFonts w:asciiTheme="majorEastAsia" w:eastAsiaTheme="majorEastAsia" w:hAnsiTheme="majorEastAsia"/>
+                <w:sz w:val="20"/>
+                <w:szCs w:val="20"/>
+              </w:rPr>
+              <w:t>naeryo</w:t>
+            </w:r>
+            <w:proofErr w:type="spellEnd"/>
+            <w:r>
+              <w:rPr>
+                <w:rFonts w:asciiTheme="majorEastAsia" w:eastAsiaTheme="majorEastAsia" w:hAnsiTheme="majorEastAsia"/>
+                <w:sz w:val="20"/>
+                <w:szCs w:val="20"/>
+              </w:rPr>
+              <w:t xml:space="preserve"> </w:t>
+            </w:r>
+            <w:proofErr w:type="spellStart"/>
+            <w:r>
+              <w:rPr>
+                <w:rFonts w:asciiTheme="majorEastAsia" w:eastAsiaTheme="majorEastAsia" w:hAnsiTheme="majorEastAsia"/>
+                <w:sz w:val="20"/>
+                <w:szCs w:val="20"/>
+              </w:rPr>
+              <w:t>taerigi</w:t>
+            </w:r>
+            <w:proofErr w:type="spellEnd"/>
+          </w:p>
+        </w:tc>
+        <w:tc>
+          <w:tcPr>
+            <w:tcW w:w="4620" w:type="dxa"/>
+            <w:vAlign w:val="center"/>
+          </w:tcPr>
+          <w:p>
+            <w:pPr>
+              <w:ind w:left="57"/>
+              <w:rPr>
+                <w:rFonts w:asciiTheme="majorEastAsia" w:eastAsiaTheme="majorEastAsia" w:hAnsiTheme="majorEastAsia"/>
+                <w:b/>
+                <w:sz w:val="20"/>
+                <w:szCs w:val="20"/>
+              </w:rPr>
+            </w:pPr>
+            <w:r>
+              <w:rPr>
+                <w:rFonts w:asciiTheme="majorEastAsia" w:eastAsiaTheme="majorEastAsia" w:hAnsiTheme="majorEastAsia"/>
+                <w:b/>
+                <w:sz w:val="20"/>
+                <w:szCs w:val="20"/>
+              </w:rPr>
+              <w:t>Special Techniques/Power</w:t>
+            </w:r>
+          </w:p>
+          <w:p>
+            <w:pPr>
+              <w:pStyle w:val="ListParagraph"/>
+              <w:numPr>
+                <w:ilvl w:val="0"/>
+                <w:numId w:val="24"/>
+              </w:numPr>
+              <w:rPr>
+                <w:rFonts w:asciiTheme="majorEastAsia" w:eastAsiaTheme="majorEastAsia" w:hAnsiTheme="majorEastAsia"/>
+                <w:sz w:val="20"/>
+                <w:szCs w:val="20"/>
+              </w:rPr>
+            </w:pPr>
+            <w:r>
+              <w:rPr>
+                <w:rFonts w:asciiTheme="majorEastAsia" w:eastAsiaTheme="majorEastAsia" w:hAnsiTheme="majorEastAsia"/>
+                <w:sz w:val="20"/>
+                <w:szCs w:val="20"/>
+              </w:rPr>
+              <w:t>Flying overhead front snap kick</w:t>
+            </w:r>
+            <w:r>
+              <w:rPr>
+                <w:rFonts w:asciiTheme="majorEastAsia" w:eastAsiaTheme="majorEastAsia" w:hAnsiTheme="majorEastAsia"/>
+                <w:sz w:val="20"/>
+                <w:szCs w:val="20"/>
+              </w:rPr>
+              <w:t xml:space="preserve"> </w:t>
+            </w:r>
+            <w:r>
+              <w:rPr>
+                <w:rFonts w:asciiTheme="majorEastAsia" w:eastAsiaTheme="majorEastAsia" w:hAnsiTheme="majorEastAsia"/>
+                <w:sz w:val="20"/>
+                <w:szCs w:val="20"/>
+              </w:rPr>
+              <w:t xml:space="preserve">– </w:t>
+            </w:r>
+            <w:proofErr w:type="spellStart"/>
+            <w:r>
+              <w:rPr>
+                <w:rFonts w:asciiTheme="majorEastAsia" w:eastAsiaTheme="majorEastAsia" w:hAnsiTheme="majorEastAsia"/>
+                <w:sz w:val="20"/>
+                <w:szCs w:val="20"/>
+              </w:rPr>
+              <w:t>Twimyo</w:t>
+            </w:r>
+            <w:proofErr w:type="spellEnd"/>
+            <w:r>
+              <w:rPr>
+                <w:rFonts w:asciiTheme="majorEastAsia" w:eastAsiaTheme="majorEastAsia" w:hAnsiTheme="majorEastAsia"/>
+                <w:sz w:val="20"/>
+                <w:szCs w:val="20"/>
+              </w:rPr>
+              <w:t xml:space="preserve"> </w:t>
+            </w:r>
+            <w:proofErr w:type="spellStart"/>
+            <w:r>
+              <w:rPr>
+                <w:rFonts w:asciiTheme="majorEastAsia" w:eastAsiaTheme="majorEastAsia" w:hAnsiTheme="majorEastAsia"/>
+                <w:sz w:val="20"/>
+                <w:szCs w:val="20"/>
+              </w:rPr>
+              <w:t>nopi</w:t>
+            </w:r>
+            <w:proofErr w:type="spellEnd"/>
+            <w:r>
+              <w:rPr>
+                <w:rFonts w:asciiTheme="majorEastAsia" w:eastAsiaTheme="majorEastAsia" w:hAnsiTheme="majorEastAsia"/>
+                <w:sz w:val="20"/>
+                <w:szCs w:val="20"/>
+              </w:rPr>
+              <w:t xml:space="preserve"> </w:t>
+            </w:r>
+            <w:proofErr w:type="spellStart"/>
+            <w:r>
+              <w:rPr>
+                <w:rFonts w:asciiTheme="majorEastAsia" w:eastAsiaTheme="majorEastAsia" w:hAnsiTheme="majorEastAsia"/>
+                <w:sz w:val="20"/>
+                <w:szCs w:val="20"/>
+              </w:rPr>
+              <w:t>ap</w:t>
+            </w:r>
+            <w:proofErr w:type="spellEnd"/>
+            <w:r>
+              <w:rPr>
+                <w:rFonts w:asciiTheme="majorEastAsia" w:eastAsiaTheme="majorEastAsia" w:hAnsiTheme="majorEastAsia"/>
+                <w:sz w:val="20"/>
+                <w:szCs w:val="20"/>
+              </w:rPr>
+              <w:t xml:space="preserve"> cha </w:t>
+            </w:r>
+            <w:proofErr w:type="spellStart"/>
+            <w:r>
+              <w:rPr>
+                <w:rFonts w:asciiTheme="majorEastAsia" w:eastAsiaTheme="majorEastAsia" w:hAnsiTheme="majorEastAsia"/>
+                <w:sz w:val="20"/>
+                <w:szCs w:val="20"/>
+              </w:rPr>
+              <w:t>busigi</w:t>
+            </w:r>
+            <w:proofErr w:type="spellEnd"/>
+          </w:p>
+          <w:p>
+            <w:pPr>
+              <w:pStyle w:val="ListParagraph"/>
+              <w:numPr>
+                <w:ilvl w:val="0"/>
+                <w:numId w:val="24"/>
+              </w:numPr>
+              <w:rPr>
+                <w:rFonts w:asciiTheme="majorEastAsia" w:eastAsiaTheme="majorEastAsia" w:hAnsiTheme="majorEastAsia"/>
+                <w:sz w:val="20"/>
+                <w:szCs w:val="20"/>
+              </w:rPr>
+            </w:pPr>
+            <w:r>
+              <w:rPr>
+                <w:rFonts w:asciiTheme="majorEastAsia" w:eastAsiaTheme="majorEastAsia" w:hAnsiTheme="majorEastAsia"/>
+                <w:sz w:val="20"/>
+                <w:szCs w:val="20"/>
+              </w:rPr>
+              <w:t>Flying long side kick</w:t>
+            </w:r>
+            <w:r>
+              <w:rPr>
+                <w:rFonts w:asciiTheme="majorEastAsia" w:eastAsiaTheme="majorEastAsia" w:hAnsiTheme="majorEastAsia"/>
+                <w:sz w:val="20"/>
+                <w:szCs w:val="20"/>
+              </w:rPr>
+              <w:t xml:space="preserve"> – </w:t>
+            </w:r>
+            <w:proofErr w:type="spellStart"/>
+            <w:r>
+              <w:rPr>
+                <w:rFonts w:asciiTheme="majorEastAsia" w:eastAsiaTheme="majorEastAsia" w:hAnsiTheme="majorEastAsia"/>
+                <w:sz w:val="20"/>
+                <w:szCs w:val="20"/>
+              </w:rPr>
+              <w:t>Twimyo</w:t>
+            </w:r>
+            <w:proofErr w:type="spellEnd"/>
+            <w:r>
+              <w:rPr>
+                <w:rFonts w:asciiTheme="majorEastAsia" w:eastAsiaTheme="majorEastAsia" w:hAnsiTheme="majorEastAsia"/>
+                <w:sz w:val="20"/>
+                <w:szCs w:val="20"/>
+              </w:rPr>
+              <w:t xml:space="preserve"> </w:t>
+            </w:r>
+            <w:proofErr w:type="spellStart"/>
+            <w:r>
+              <w:rPr>
+                <w:rFonts w:asciiTheme="majorEastAsia" w:eastAsiaTheme="majorEastAsia" w:hAnsiTheme="majorEastAsia"/>
+                <w:sz w:val="20"/>
+                <w:szCs w:val="20"/>
+              </w:rPr>
+              <w:t>nomo</w:t>
+            </w:r>
+            <w:proofErr w:type="spellEnd"/>
+            <w:r>
+              <w:rPr>
+                <w:rFonts w:asciiTheme="majorEastAsia" w:eastAsiaTheme="majorEastAsia" w:hAnsiTheme="majorEastAsia"/>
+                <w:sz w:val="20"/>
+                <w:szCs w:val="20"/>
+              </w:rPr>
+              <w:t xml:space="preserve"> </w:t>
+            </w:r>
+            <w:proofErr w:type="spellStart"/>
+            <w:r>
+              <w:rPr>
+                <w:rFonts w:asciiTheme="majorEastAsia" w:eastAsiaTheme="majorEastAsia" w:hAnsiTheme="majorEastAsia"/>
+                <w:sz w:val="20"/>
+                <w:szCs w:val="20"/>
+              </w:rPr>
+              <w:t>yop</w:t>
+            </w:r>
+            <w:proofErr w:type="spellEnd"/>
+            <w:r>
+              <w:rPr>
+                <w:rFonts w:asciiTheme="majorEastAsia" w:eastAsiaTheme="majorEastAsia" w:hAnsiTheme="majorEastAsia"/>
+                <w:sz w:val="20"/>
+                <w:szCs w:val="20"/>
+              </w:rPr>
+              <w:t xml:space="preserve"> </w:t>
+            </w:r>
+            <w:proofErr w:type="spellStart"/>
+            <w:r>
+              <w:rPr>
+                <w:rFonts w:asciiTheme="majorEastAsia" w:eastAsiaTheme="majorEastAsia" w:hAnsiTheme="majorEastAsia"/>
+                <w:sz w:val="20"/>
+                <w:szCs w:val="20"/>
+              </w:rPr>
+              <w:t>chagi</w:t>
+            </w:r>
+            <w:proofErr w:type="spellEnd"/>
+          </w:p>
+          <w:p>
+            <w:pPr>
+              <w:pStyle w:val="ListParagraph"/>
+              <w:numPr>
+                <w:ilvl w:val="0"/>
+                <w:numId w:val="24"/>
+              </w:numPr>
+              <w:rPr>
+                <w:rFonts w:asciiTheme="majorEastAsia" w:eastAsiaTheme="majorEastAsia" w:hAnsiTheme="majorEastAsia"/>
+                <w:sz w:val="20"/>
+                <w:szCs w:val="20"/>
+              </w:rPr>
+            </w:pPr>
+            <w:r>
+              <w:rPr>
+                <w:rFonts w:asciiTheme="majorEastAsia" w:eastAsiaTheme="majorEastAsia" w:hAnsiTheme="majorEastAsia"/>
+                <w:sz w:val="20"/>
+                <w:szCs w:val="20"/>
+              </w:rPr>
+              <w:t>Mid-air</w:t>
+            </w:r>
+            <w:r>
+              <w:rPr>
+                <w:rFonts w:asciiTheme="majorEastAsia" w:eastAsiaTheme="majorEastAsia" w:hAnsiTheme="majorEastAsia"/>
+                <w:sz w:val="20"/>
+                <w:szCs w:val="20"/>
+              </w:rPr>
+              <w:t xml:space="preserve"> (jumping)</w:t>
+            </w:r>
+            <w:r>
+              <w:rPr>
+                <w:rFonts w:asciiTheme="majorEastAsia" w:eastAsiaTheme="majorEastAsia" w:hAnsiTheme="majorEastAsia"/>
+                <w:sz w:val="20"/>
+                <w:szCs w:val="20"/>
+              </w:rPr>
+              <w:t xml:space="preserve"> side kick</w:t>
+            </w:r>
+            <w:r>
+              <w:rPr>
+                <w:rFonts w:asciiTheme="majorEastAsia" w:eastAsiaTheme="majorEastAsia" w:hAnsiTheme="majorEastAsia"/>
+                <w:sz w:val="20"/>
+                <w:szCs w:val="20"/>
+              </w:rPr>
+              <w:t xml:space="preserve"> – </w:t>
+            </w:r>
+            <w:proofErr w:type="spellStart"/>
+            <w:r>
+              <w:rPr>
+                <w:rFonts w:asciiTheme="majorEastAsia" w:eastAsiaTheme="majorEastAsia" w:hAnsiTheme="majorEastAsia"/>
+                <w:sz w:val="20"/>
+                <w:szCs w:val="20"/>
+              </w:rPr>
+              <w:t>Twiyo</w:t>
+            </w:r>
+            <w:proofErr w:type="spellEnd"/>
+            <w:r>
+              <w:rPr>
+                <w:rFonts w:asciiTheme="majorEastAsia" w:eastAsiaTheme="majorEastAsia" w:hAnsiTheme="majorEastAsia"/>
+                <w:sz w:val="20"/>
+                <w:szCs w:val="20"/>
+              </w:rPr>
+              <w:t xml:space="preserve"> </w:t>
+            </w:r>
+            <w:proofErr w:type="spellStart"/>
+            <w:r>
+              <w:rPr>
+                <w:rFonts w:asciiTheme="majorEastAsia" w:eastAsiaTheme="majorEastAsia" w:hAnsiTheme="majorEastAsia"/>
+                <w:sz w:val="20"/>
+                <w:szCs w:val="20"/>
+              </w:rPr>
+              <w:t>yop</w:t>
+            </w:r>
+            <w:proofErr w:type="spellEnd"/>
+            <w:r>
+              <w:rPr>
+                <w:rFonts w:asciiTheme="majorEastAsia" w:eastAsiaTheme="majorEastAsia" w:hAnsiTheme="majorEastAsia"/>
+                <w:sz w:val="20"/>
+                <w:szCs w:val="20"/>
+              </w:rPr>
+              <w:t xml:space="preserve"> </w:t>
+            </w:r>
+            <w:proofErr w:type="spellStart"/>
+            <w:r>
+              <w:rPr>
+                <w:rFonts w:asciiTheme="majorEastAsia" w:eastAsiaTheme="majorEastAsia" w:hAnsiTheme="majorEastAsia"/>
+                <w:sz w:val="20"/>
+                <w:szCs w:val="20"/>
+              </w:rPr>
+              <w:t>chagi</w:t>
+            </w:r>
+            <w:proofErr w:type="spellEnd"/>
+          </w:p>
+          <w:p>
+            <w:pPr>
+              <w:rPr>
+                <w:rFonts w:asciiTheme="majorEastAsia" w:eastAsiaTheme="majorEastAsia" w:hAnsiTheme="majorEastAsia"/>
+                <w:b/>
+                <w:sz w:val="20"/>
+                <w:szCs w:val="20"/>
+              </w:rPr>
+            </w:pPr>
+            <w:r>
+              <w:rPr>
+                <w:rFonts w:asciiTheme="majorEastAsia" w:eastAsiaTheme="majorEastAsia" w:hAnsiTheme="majorEastAsia"/>
+                <w:b/>
+                <w:sz w:val="20"/>
+                <w:szCs w:val="20"/>
+              </w:rPr>
+              <w:t>Motion Words</w:t>
+            </w:r>
+          </w:p>
+          <w:p>
+            <w:pPr>
+              <w:pStyle w:val="ListParagraph"/>
+              <w:numPr>
+                <w:ilvl w:val="0"/>
+                <w:numId w:val="24"/>
+              </w:numPr>
+              <w:rPr>
+                <w:rFonts w:asciiTheme="majorEastAsia" w:eastAsiaTheme="majorEastAsia" w:hAnsiTheme="majorEastAsia"/>
+                <w:sz w:val="20"/>
+                <w:szCs w:val="20"/>
+              </w:rPr>
+            </w:pPr>
+            <w:r>
+              <w:rPr>
+                <w:rFonts w:asciiTheme="majorEastAsia" w:eastAsiaTheme="majorEastAsia" w:hAnsiTheme="majorEastAsia"/>
+                <w:sz w:val="20"/>
+                <w:szCs w:val="20"/>
+              </w:rPr>
+              <w:t>Overhead</w:t>
+            </w:r>
+            <w:r>
+              <w:rPr>
+                <w:rFonts w:asciiTheme="majorEastAsia" w:eastAsiaTheme="majorEastAsia" w:hAnsiTheme="majorEastAsia"/>
+                <w:sz w:val="20"/>
+                <w:szCs w:val="20"/>
+              </w:rPr>
+              <w:t xml:space="preserve"> – </w:t>
+            </w:r>
+            <w:proofErr w:type="spellStart"/>
+            <w:r>
+              <w:rPr>
+                <w:rFonts w:asciiTheme="majorEastAsia" w:eastAsiaTheme="majorEastAsia" w:hAnsiTheme="majorEastAsia"/>
+                <w:sz w:val="20"/>
+                <w:szCs w:val="20"/>
+              </w:rPr>
+              <w:t>Nopi</w:t>
+            </w:r>
+            <w:proofErr w:type="spellEnd"/>
+          </w:p>
+          <w:p>
+            <w:pPr>
+              <w:pStyle w:val="ListParagraph"/>
+              <w:numPr>
+                <w:ilvl w:val="0"/>
+                <w:numId w:val="24"/>
+              </w:numPr>
+              <w:rPr>
+                <w:rFonts w:asciiTheme="majorEastAsia" w:eastAsiaTheme="majorEastAsia" w:hAnsiTheme="majorEastAsia"/>
+                <w:sz w:val="20"/>
+                <w:szCs w:val="20"/>
+              </w:rPr>
+            </w:pPr>
+            <w:r>
+              <w:rPr>
+                <w:rFonts w:asciiTheme="majorEastAsia" w:eastAsiaTheme="majorEastAsia" w:hAnsiTheme="majorEastAsia"/>
+                <w:sz w:val="20"/>
+                <w:szCs w:val="20"/>
+              </w:rPr>
+              <w:t>Long – Nomo</w:t>
+            </w:r>
+          </w:p>
+          <w:p>
+            <w:pPr>
+              <w:pStyle w:val="ListParagraph"/>
+              <w:numPr>
+                <w:ilvl w:val="0"/>
+                <w:numId w:val="24"/>
+              </w:numPr>
+              <w:rPr>
+                <w:rFonts w:asciiTheme="majorEastAsia" w:eastAsiaTheme="majorEastAsia" w:hAnsiTheme="majorEastAsia"/>
+                <w:sz w:val="20"/>
+                <w:szCs w:val="20"/>
+              </w:rPr>
+            </w:pPr>
+            <w:r>
+              <w:rPr>
+                <w:rFonts w:asciiTheme="majorEastAsia" w:eastAsiaTheme="majorEastAsia" w:hAnsiTheme="majorEastAsia"/>
+                <w:sz w:val="20"/>
+                <w:szCs w:val="20"/>
+              </w:rPr>
+              <w:t xml:space="preserve">Flying – </w:t>
+            </w:r>
+            <w:proofErr w:type="spellStart"/>
+            <w:r>
+              <w:rPr>
+                <w:rFonts w:asciiTheme="majorEastAsia" w:eastAsiaTheme="majorEastAsia" w:hAnsiTheme="majorEastAsia"/>
+                <w:sz w:val="20"/>
+                <w:szCs w:val="20"/>
+              </w:rPr>
+              <w:t>Twimyo</w:t>
+            </w:r>
+            <w:proofErr w:type="spellEnd"/>
+          </w:p>
+          <w:p>
+            <w:pPr>
+              <w:pStyle w:val="ListParagraph"/>
+              <w:numPr>
+                <w:ilvl w:val="0"/>
+                <w:numId w:val="24"/>
+              </w:numPr>
+              <w:rPr>
+                <w:rFonts w:asciiTheme="majorEastAsia" w:eastAsiaTheme="majorEastAsia" w:hAnsiTheme="majorEastAsia"/>
+                <w:sz w:val="20"/>
+                <w:szCs w:val="20"/>
+              </w:rPr>
+            </w:pPr>
+            <w:r>
+              <w:rPr>
+                <w:rFonts w:asciiTheme="majorEastAsia" w:eastAsiaTheme="majorEastAsia" w:hAnsiTheme="majorEastAsia"/>
+                <w:sz w:val="20"/>
+                <w:szCs w:val="20"/>
+              </w:rPr>
+              <w:t xml:space="preserve">Jumping/Mid-air – </w:t>
+            </w:r>
+            <w:proofErr w:type="spellStart"/>
+            <w:r>
+              <w:rPr>
+                <w:rFonts w:asciiTheme="majorEastAsia" w:eastAsiaTheme="majorEastAsia" w:hAnsiTheme="majorEastAsia"/>
+                <w:sz w:val="20"/>
+                <w:szCs w:val="20"/>
+              </w:rPr>
+              <w:t>Twiyo</w:t>
+            </w:r>
             <w:proofErr w:type="spellEnd"/>
           </w:p>
         </w:tc>
@@ -5391,7 +6325,7 @@
     </w:rPrDefault>
     <w:pPrDefault/>
   </w:docDefaults>
-  <w:latentStyles w:defLockedState="0" w:defUIPriority="99" w:defSemiHidden="0" w:defUnhideWhenUsed="0" w:defQFormat="0" w:count="375">
+  <w:latentStyles w:defLockedState="0" w:defUIPriority="99" w:defSemiHidden="0" w:defUnhideWhenUsed="0" w:defQFormat="0" w:count="376">
     <w:lsdException w:name="Normal" w:uiPriority="0" w:qFormat="1"/>
     <w:lsdException w:name="heading 1" w:uiPriority="9" w:qFormat="1"/>
     <w:lsdException w:name="heading 2" w:semiHidden="1" w:uiPriority="9" w:unhideWhenUsed="1" w:qFormat="1"/>
@@ -5497,7 +6431,6 @@
     <w:lsdException w:name="HTML Sample" w:semiHidden="1" w:unhideWhenUsed="1"/>
     <w:lsdException w:name="HTML Typewriter" w:semiHidden="1" w:unhideWhenUsed="1"/>
     <w:lsdException w:name="HTML Variable" w:semiHidden="1" w:unhideWhenUsed="1"/>
-    <w:lsdException w:name="Normal Table" w:semiHidden="1" w:unhideWhenUsed="1"/>
     <w:lsdException w:name="annotation subject" w:semiHidden="1" w:unhideWhenUsed="1"/>
     <w:lsdException w:name="No List" w:semiHidden="1" w:unhideWhenUsed="1"/>
     <w:lsdException w:name="Outline List 1" w:semiHidden="1" w:unhideWhenUsed="1"/>
@@ -5544,10 +6477,8 @@
     <w:lsdException w:name="Table Subtle 2" w:semiHidden="1" w:unhideWhenUsed="1"/>
     <w:lsdException w:name="Table Web 1" w:semiHidden="1" w:unhideWhenUsed="1"/>
     <w:lsdException w:name="Table Web 2" w:semiHidden="1" w:unhideWhenUsed="1"/>
-    <w:lsdException w:name="Table Web 3" w:semiHidden="1" w:unhideWhenUsed="1"/>
     <w:lsdException w:name="Balloon Text" w:semiHidden="1" w:unhideWhenUsed="1"/>
     <w:lsdException w:name="Table Grid" w:uiPriority="39"/>
-    <w:lsdException w:name="Table Theme" w:semiHidden="1" w:unhideWhenUsed="1"/>
     <w:lsdException w:name="Placeholder Text" w:semiHidden="1"/>
     <w:lsdException w:name="No Spacing" w:uiPriority="1" w:qFormat="1"/>
     <w:lsdException w:name="Light Shading" w:uiPriority="60"/>
@@ -5767,6 +6698,7 @@
     <w:lsdException w:name="Smart Hyperlink" w:semiHidden="1" w:unhideWhenUsed="1"/>
     <w:lsdException w:name="Hashtag" w:semiHidden="1" w:unhideWhenUsed="1"/>
     <w:lsdException w:name="Unresolved Mention" w:semiHidden="1" w:unhideWhenUsed="1"/>
+    <w:lsdException w:name="Smart Link" w:semiHidden="1" w:unhideWhenUsed="1"/>
   </w:latentStyles>
   <w:style w:type="paragraph" w:default="1" w:styleId="Normal">
     <w:name w:val="Normal"/>

</xml_diff>